<commit_message>
Changed project sponsor sheet
</commit_message>
<xml_diff>
--- a/Sep14/Project Sponsor Sheet.docx
+++ b/Sep14/Project Sponsor Sheet.docx
@@ -1,6 +1,6 @@
 
 <file path=word/document.xml><?xml version="1.0" encoding="utf-8"?>
-<w:document xmlns:wpc="http://schemas.microsoft.com/office/word/2010/wordprocessingCanvas" xmlns:mo="http://schemas.microsoft.com/office/mac/office/2008/main" xmlns:mc="http://schemas.openxmlformats.org/markup-compatibility/2006" xmlns:mv="urn:schemas-microsoft-com:mac:vml" xmlns:o="urn:schemas-microsoft-com:office:office" xmlns:r="http://schemas.openxmlformats.org/officeDocument/2006/relationships" xmlns:m="http://schemas.openxmlformats.org/officeDocument/2006/math" xmlns:v="urn:schemas-microsoft-com:vml" xmlns:wp14="http://schemas.microsoft.com/office/word/2010/wordprocessingDrawing" xmlns:wp="http://schemas.openxmlformats.org/drawingml/2006/wordprocessingDrawing" xmlns:w10="urn:schemas-microsoft-com:office:word" xmlns:w="http://schemas.openxmlformats.org/wordprocessingml/2006/main" xmlns:w14="http://schemas.microsoft.com/office/word/2010/wordml" xmlns:wpg="http://schemas.microsoft.com/office/word/2010/wordprocessingGroup" xmlns:wpi="http://schemas.microsoft.com/office/word/2010/wordprocessingInk" xmlns:wne="http://schemas.microsoft.com/office/word/2006/wordml" xmlns:wps="http://schemas.microsoft.com/office/word/2010/wordprocessingShape" mc:Ignorable="w14 wp14">
+<w:document xmlns:wpc="http://schemas.microsoft.com/office/word/2010/wordprocessingCanvas" xmlns:mc="http://schemas.openxmlformats.org/markup-compatibility/2006" xmlns:o="urn:schemas-microsoft-com:office:office" xmlns:r="http://schemas.openxmlformats.org/officeDocument/2006/relationships" xmlns:m="http://schemas.openxmlformats.org/officeDocument/2006/math" xmlns:v="urn:schemas-microsoft-com:vml" xmlns:wp14="http://schemas.microsoft.com/office/word/2010/wordprocessingDrawing" xmlns:wp="http://schemas.openxmlformats.org/drawingml/2006/wordprocessingDrawing" xmlns:w10="urn:schemas-microsoft-com:office:word" xmlns:w="http://schemas.openxmlformats.org/wordprocessingml/2006/main" xmlns:w14="http://schemas.microsoft.com/office/word/2010/wordml" xmlns:wpg="http://schemas.microsoft.com/office/word/2010/wordprocessingGroup" xmlns:wpi="http://schemas.microsoft.com/office/word/2010/wordprocessingInk" xmlns:wne="http://schemas.microsoft.com/office/word/2006/wordml" xmlns:wps="http://schemas.microsoft.com/office/word/2010/wordprocessingShape" mc:Ignorable="w14 wp14">
   <w:body>
     <w:p>
       <w:pPr>
@@ -9,12 +9,16 @@
         <w:rPr>
           <w:rFonts w:ascii="Garamond" w:hAnsi="Garamond"/>
           <w:b/>
+          <w:sz w:val="20"/>
+          <w:szCs w:val="20"/>
         </w:rPr>
       </w:pPr>
       <w:r>
         <w:rPr>
           <w:rFonts w:ascii="Garamond" w:hAnsi="Garamond"/>
           <w:b/>
+          <w:sz w:val="20"/>
+          <w:szCs w:val="20"/>
         </w:rPr>
         <w:t>Web Programming Project Sponsor Sheet</w:t>
       </w:r>
@@ -26,281 +30,341 @@
         <w:rPr>
           <w:rFonts w:ascii="Garamond" w:hAnsi="Garamond"/>
           <w:b/>
-        </w:rPr>
-      </w:pPr>
-    </w:p>
-    <w:p>
-      <w:pPr>
-        <w:pStyle w:val="NoSpacing"/>
-        <w:rPr>
-          <w:rFonts w:ascii="Garamond" w:hAnsi="Garamond"/>
-        </w:rPr>
-      </w:pPr>
-      <w:r>
-        <w:rPr>
-          <w:rFonts w:ascii="Garamond" w:hAnsi="Garamond"/>
-        </w:rPr>
-        <w:t xml:space="preserve">This </w:t>
-      </w:r>
-      <w:proofErr w:type="gramStart"/>
-      <w:r>
-        <w:rPr>
-          <w:rFonts w:ascii="Garamond" w:hAnsi="Garamond"/>
-        </w:rPr>
-        <w:t>web programming</w:t>
-      </w:r>
-      <w:proofErr w:type="gramEnd"/>
-      <w:r>
-        <w:rPr>
-          <w:rFonts w:ascii="Garamond" w:hAnsi="Garamond"/>
-        </w:rPr>
-        <w:t xml:space="preserve"> project is designed to give you real life experience in designing a web site. In working towards completion of this project, you will gain valuable insight on meeting customer needs, working as a team, and coding a web site from scratch. </w:t>
-      </w:r>
-      <w:r>
-        <w:rPr>
-          <w:rFonts w:ascii="Garamond" w:hAnsi="Garamond"/>
+          <w:sz w:val="20"/>
+          <w:szCs w:val="20"/>
+        </w:rPr>
+      </w:pPr>
+    </w:p>
+    <w:p>
+      <w:pPr>
+        <w:pStyle w:val="NoSpacing"/>
+        <w:rPr>
+          <w:rFonts w:ascii="Garamond" w:hAnsi="Garamond"/>
+          <w:sz w:val="20"/>
+          <w:szCs w:val="20"/>
+        </w:rPr>
+      </w:pPr>
+      <w:r>
+        <w:rPr>
+          <w:rFonts w:ascii="Garamond" w:hAnsi="Garamond"/>
+          <w:sz w:val="20"/>
+          <w:szCs w:val="20"/>
+        </w:rPr>
+        <w:t xml:space="preserve">This web programming project is designed to give you real life experience in designing a web site. In working towards completion of this project, you will gain valuable insight on meeting customer needs, working as a team, and coding a web site from scratch. </w:t>
+      </w:r>
+      <w:r>
+        <w:rPr>
+          <w:rFonts w:ascii="Garamond" w:hAnsi="Garamond"/>
+          <w:sz w:val="20"/>
+          <w:szCs w:val="20"/>
         </w:rPr>
         <w:t xml:space="preserve">The teacher reserves the right to approve or deny a proposed project. </w:t>
+      </w:r>
+    </w:p>
+    <w:p>
+      <w:pPr>
+        <w:pStyle w:val="NoSpacing"/>
+        <w:rPr>
+          <w:rFonts w:ascii="Garamond" w:hAnsi="Garamond"/>
+          <w:sz w:val="20"/>
+          <w:szCs w:val="20"/>
+        </w:rPr>
+      </w:pPr>
+    </w:p>
+    <w:p>
+      <w:pPr>
+        <w:pStyle w:val="NoSpacing"/>
+        <w:rPr>
+          <w:rFonts w:ascii="Garamond" w:hAnsi="Garamond"/>
+          <w:sz w:val="20"/>
+          <w:szCs w:val="20"/>
+        </w:rPr>
+      </w:pPr>
+      <w:r>
+        <w:rPr>
+          <w:rFonts w:ascii="Garamond" w:hAnsi="Garamond"/>
+          <w:sz w:val="20"/>
+          <w:szCs w:val="20"/>
+        </w:rPr>
+        <w:t xml:space="preserve">To maximize your experience, the project should meet a few requirements: </w:t>
+      </w:r>
+    </w:p>
+    <w:p>
+      <w:pPr>
+        <w:pStyle w:val="NoSpacing"/>
+        <w:rPr>
+          <w:rFonts w:ascii="Garamond" w:hAnsi="Garamond"/>
+          <w:sz w:val="20"/>
+          <w:szCs w:val="20"/>
+        </w:rPr>
+      </w:pPr>
+    </w:p>
+    <w:p>
+      <w:pPr>
+        <w:pStyle w:val="NoSpacing"/>
+        <w:rPr>
+          <w:rFonts w:ascii="Garamond" w:hAnsi="Garamond"/>
+          <w:sz w:val="20"/>
+          <w:szCs w:val="20"/>
+        </w:rPr>
+      </w:pPr>
+      <w:r>
+        <w:rPr>
+          <w:rFonts w:ascii="Garamond" w:hAnsi="Garamond"/>
+          <w:sz w:val="20"/>
+          <w:szCs w:val="20"/>
+        </w:rPr>
+        <w:t>- The project should h</w:t>
+      </w:r>
+      <w:r>
+        <w:rPr>
+          <w:rFonts w:ascii="Garamond" w:hAnsi="Garamond"/>
+          <w:sz w:val="20"/>
+          <w:szCs w:val="20"/>
+        </w:rPr>
+        <w:t>ave more than one page involved.</w:t>
+      </w:r>
+    </w:p>
+    <w:p>
+      <w:pPr>
+        <w:pStyle w:val="NoSpacing"/>
+        <w:rPr>
+          <w:rFonts w:ascii="Garamond" w:hAnsi="Garamond"/>
+          <w:sz w:val="20"/>
+          <w:szCs w:val="20"/>
+        </w:rPr>
+      </w:pPr>
+    </w:p>
+    <w:p>
+      <w:pPr>
+        <w:pStyle w:val="NoSpacing"/>
+        <w:rPr>
+          <w:rFonts w:ascii="Garamond" w:hAnsi="Garamond"/>
+          <w:sz w:val="20"/>
+          <w:szCs w:val="20"/>
+        </w:rPr>
+      </w:pPr>
+      <w:r>
+        <w:rPr>
+          <w:rFonts w:ascii="Garamond" w:hAnsi="Garamond"/>
+          <w:sz w:val="20"/>
+          <w:szCs w:val="20"/>
+        </w:rPr>
+        <w:t xml:space="preserve">- The project will not involve any sort of payment (buying/selling of goods). </w:t>
+      </w:r>
+      <w:r>
+        <w:rPr>
+          <w:rFonts w:ascii="Garamond" w:hAnsi="Garamond"/>
+          <w:i/>
+          <w:sz w:val="20"/>
+          <w:szCs w:val="20"/>
+        </w:rPr>
+        <w:t>However</w:t>
+      </w:r>
+      <w:r>
+        <w:rPr>
+          <w:rFonts w:ascii="Garamond" w:hAnsi="Garamond"/>
+          <w:sz w:val="20"/>
+          <w:szCs w:val="20"/>
+        </w:rPr>
+        <w:t xml:space="preserve">, a portfolio or catalogue designed to showcase items are okay, provided there is no actual sale going on at the web site. </w:t>
+      </w:r>
+    </w:p>
+    <w:p>
+      <w:pPr>
+        <w:pStyle w:val="NoSpacing"/>
+        <w:rPr>
+          <w:rFonts w:ascii="Garamond" w:hAnsi="Garamond"/>
+          <w:sz w:val="20"/>
+          <w:szCs w:val="20"/>
+        </w:rPr>
+      </w:pPr>
+    </w:p>
+    <w:p>
+      <w:pPr>
+        <w:pStyle w:val="NoSpacing"/>
+        <w:rPr>
+          <w:rFonts w:ascii="Garamond" w:hAnsi="Garamond"/>
+          <w:sz w:val="20"/>
+          <w:szCs w:val="20"/>
+        </w:rPr>
+      </w:pPr>
+      <w:r>
+        <w:rPr>
+          <w:rFonts w:ascii="Garamond" w:hAnsi="Garamond"/>
+          <w:sz w:val="20"/>
+          <w:szCs w:val="20"/>
+        </w:rPr>
+        <w:t xml:space="preserve">- </w:t>
+      </w:r>
+      <w:r>
+        <w:rPr>
+          <w:rFonts w:ascii="Garamond" w:hAnsi="Garamond"/>
+          <w:sz w:val="20"/>
+          <w:szCs w:val="20"/>
+        </w:rPr>
+        <w:t xml:space="preserve">The project will be created off of a real desire from a client. </w:t>
+      </w:r>
+    </w:p>
+    <w:p>
+      <w:pPr>
+        <w:pStyle w:val="NoSpacing"/>
+        <w:rPr>
+          <w:rFonts w:ascii="Garamond" w:hAnsi="Garamond"/>
+          <w:sz w:val="20"/>
+          <w:szCs w:val="20"/>
+        </w:rPr>
+      </w:pPr>
+    </w:p>
+    <w:p>
+      <w:pPr>
+        <w:pStyle w:val="NoSpacing"/>
+        <w:rPr>
+          <w:rFonts w:ascii="Garamond" w:hAnsi="Garamond"/>
+          <w:sz w:val="20"/>
+          <w:szCs w:val="20"/>
+        </w:rPr>
+      </w:pPr>
+      <w:r>
+        <w:rPr>
+          <w:rFonts w:ascii="Garamond" w:hAnsi="Garamond"/>
+          <w:sz w:val="20"/>
+          <w:szCs w:val="20"/>
+        </w:rPr>
+        <w:t xml:space="preserve">The client sponsoring the project must meet the following requirements: </w:t>
+      </w:r>
+    </w:p>
+    <w:p>
+      <w:pPr>
+        <w:pStyle w:val="NoSpacing"/>
+        <w:rPr>
+          <w:rFonts w:ascii="Garamond" w:hAnsi="Garamond"/>
+          <w:sz w:val="20"/>
+          <w:szCs w:val="20"/>
+        </w:rPr>
+      </w:pPr>
+    </w:p>
+    <w:p>
+      <w:pPr>
+        <w:pStyle w:val="NoSpacing"/>
+        <w:rPr>
+          <w:rFonts w:ascii="Garamond" w:hAnsi="Garamond"/>
+          <w:sz w:val="20"/>
+          <w:szCs w:val="20"/>
+        </w:rPr>
+      </w:pPr>
+      <w:r>
+        <w:rPr>
+          <w:rFonts w:ascii="Garamond" w:hAnsi="Garamond"/>
+          <w:sz w:val="20"/>
+          <w:szCs w:val="20"/>
+        </w:rPr>
+        <w:t xml:space="preserve">- The client must be an adult over 21 years of age. </w:t>
+      </w:r>
+    </w:p>
+    <w:p>
+      <w:pPr>
+        <w:pStyle w:val="NoSpacing"/>
+        <w:rPr>
+          <w:rFonts w:ascii="Garamond" w:hAnsi="Garamond"/>
+          <w:sz w:val="20"/>
+          <w:szCs w:val="20"/>
+        </w:rPr>
+      </w:pPr>
+    </w:p>
+    <w:p>
+      <w:pPr>
+        <w:pStyle w:val="NoSpacing"/>
+        <w:rPr>
+          <w:rFonts w:ascii="Garamond" w:hAnsi="Garamond"/>
+          <w:sz w:val="20"/>
+          <w:szCs w:val="20"/>
+        </w:rPr>
+      </w:pPr>
+      <w:r>
+        <w:rPr>
+          <w:rFonts w:ascii="Garamond" w:hAnsi="Garamond"/>
+          <w:sz w:val="20"/>
+          <w:szCs w:val="20"/>
+        </w:rPr>
+        <w:t xml:space="preserve">- The client must be </w:t>
+      </w:r>
+      <w:r>
+        <w:rPr>
+          <w:rFonts w:ascii="Garamond" w:hAnsi="Garamond"/>
+          <w:sz w:val="20"/>
+          <w:szCs w:val="20"/>
+        </w:rPr>
+        <w:t xml:space="preserve">able to meet with the project group at least once a month. </w:t>
+      </w:r>
+    </w:p>
+    <w:p>
+      <w:pPr>
+        <w:pStyle w:val="NoSpacing"/>
+        <w:rPr>
+          <w:rFonts w:ascii="Garamond" w:hAnsi="Garamond"/>
+          <w:sz w:val="20"/>
+          <w:szCs w:val="20"/>
+        </w:rPr>
+      </w:pPr>
+    </w:p>
+    <w:p>
+      <w:pPr>
+        <w:pStyle w:val="NoSpacing"/>
+        <w:rPr>
+          <w:rFonts w:ascii="Garamond" w:hAnsi="Garamond"/>
+          <w:sz w:val="20"/>
+          <w:szCs w:val="20"/>
+        </w:rPr>
+      </w:pPr>
+      <w:r>
+        <w:rPr>
+          <w:rFonts w:ascii="Garamond" w:hAnsi="Garamond"/>
+          <w:sz w:val="20"/>
+          <w:szCs w:val="20"/>
+        </w:rPr>
+        <w:t xml:space="preserve">- The client must be willing to give an evaluation of the project result. </w:t>
+      </w:r>
+    </w:p>
+    <w:p>
+      <w:pPr>
+        <w:pStyle w:val="NoSpacing"/>
+        <w:rPr>
+          <w:rFonts w:ascii="Garamond" w:hAnsi="Garamond"/>
+          <w:sz w:val="20"/>
+          <w:szCs w:val="20"/>
+        </w:rPr>
+      </w:pPr>
+    </w:p>
+    <w:p>
+      <w:pPr>
+        <w:pStyle w:val="NoSpacing"/>
+        <w:rPr>
+          <w:rFonts w:ascii="Garamond" w:hAnsi="Garamond"/>
+          <w:sz w:val="20"/>
+          <w:szCs w:val="20"/>
+        </w:rPr>
+      </w:pPr>
+    </w:p>
+    <w:p>
+      <w:pPr>
+        <w:pStyle w:val="NoSpacing"/>
+        <w:rPr>
+          <w:rFonts w:ascii="Garamond" w:hAnsi="Garamond"/>
+          <w:sz w:val="20"/>
+          <w:szCs w:val="20"/>
+        </w:rPr>
+      </w:pPr>
+      <w:r>
+        <w:rPr>
+          <w:rFonts w:ascii="Garamond" w:hAnsi="Garamond"/>
+          <w:sz w:val="20"/>
+          <w:szCs w:val="20"/>
+        </w:rPr>
+        <w:t xml:space="preserve">The bottom half of this sheet should be filled out and returned to the class no later than Monday, September 21: </w:t>
       </w:r>
       <w:bookmarkStart w:id="0" w:name="_GoBack"/>
       <w:bookmarkEnd w:id="0"/>
-    </w:p>
-    <w:p>
-      <w:pPr>
-        <w:pStyle w:val="NoSpacing"/>
-        <w:rPr>
-          <w:rFonts w:ascii="Garamond" w:hAnsi="Garamond"/>
-        </w:rPr>
-      </w:pPr>
-    </w:p>
-    <w:p>
-      <w:pPr>
-        <w:pStyle w:val="NoSpacing"/>
-        <w:rPr>
-          <w:rFonts w:ascii="Garamond" w:hAnsi="Garamond"/>
-        </w:rPr>
-      </w:pPr>
-      <w:r>
-        <w:rPr>
-          <w:rFonts w:ascii="Garamond" w:hAnsi="Garamond"/>
-        </w:rPr>
-        <w:t xml:space="preserve">To maximize your experience, the project should meet a few requirements: </w:t>
-      </w:r>
-    </w:p>
-    <w:p>
-      <w:pPr>
-        <w:pStyle w:val="NoSpacing"/>
-        <w:rPr>
-          <w:rFonts w:ascii="Garamond" w:hAnsi="Garamond"/>
-        </w:rPr>
-      </w:pPr>
-    </w:p>
-    <w:p>
-      <w:pPr>
-        <w:pStyle w:val="NoSpacing"/>
-        <w:rPr>
-          <w:rFonts w:ascii="Garamond" w:hAnsi="Garamond"/>
-        </w:rPr>
-      </w:pPr>
-      <w:r>
-        <w:rPr>
-          <w:rFonts w:ascii="Garamond" w:hAnsi="Garamond"/>
-        </w:rPr>
-        <w:t>- The project should h</w:t>
-      </w:r>
-      <w:r>
-        <w:rPr>
-          <w:rFonts w:ascii="Garamond" w:hAnsi="Garamond"/>
-        </w:rPr>
-        <w:t>ave more than one page involved.</w:t>
-      </w:r>
-    </w:p>
-    <w:p>
-      <w:pPr>
-        <w:pStyle w:val="NoSpacing"/>
-        <w:rPr>
-          <w:rFonts w:ascii="Garamond" w:hAnsi="Garamond"/>
-        </w:rPr>
-      </w:pPr>
-    </w:p>
-    <w:p>
-      <w:pPr>
-        <w:pStyle w:val="NoSpacing"/>
-        <w:rPr>
-          <w:rFonts w:ascii="Garamond" w:hAnsi="Garamond"/>
-        </w:rPr>
-      </w:pPr>
-      <w:r>
-        <w:rPr>
-          <w:rFonts w:ascii="Garamond" w:hAnsi="Garamond"/>
-        </w:rPr>
-        <w:t xml:space="preserve">- The project will not involve any sort of payment (buying/selling of goods). </w:t>
-      </w:r>
-      <w:r>
-        <w:rPr>
-          <w:rFonts w:ascii="Garamond" w:hAnsi="Garamond"/>
-          <w:i/>
-        </w:rPr>
-        <w:t>However</w:t>
-      </w:r>
-      <w:r>
-        <w:rPr>
-          <w:rFonts w:ascii="Garamond" w:hAnsi="Garamond"/>
-        </w:rPr>
-        <w:t xml:space="preserve">, a portfolio or catalogue designed to showcase items are okay, provided there is no actual sale going on at the web site. </w:t>
-      </w:r>
-    </w:p>
-    <w:p>
-      <w:pPr>
-        <w:pStyle w:val="NoSpacing"/>
-        <w:rPr>
-          <w:rFonts w:ascii="Garamond" w:hAnsi="Garamond"/>
-        </w:rPr>
-      </w:pPr>
-    </w:p>
-    <w:p>
-      <w:pPr>
-        <w:pStyle w:val="NoSpacing"/>
-        <w:rPr>
-          <w:rFonts w:ascii="Garamond" w:hAnsi="Garamond"/>
-        </w:rPr>
-      </w:pPr>
-      <w:r>
-        <w:rPr>
-          <w:rFonts w:ascii="Garamond" w:hAnsi="Garamond"/>
-        </w:rPr>
-        <w:t xml:space="preserve">- </w:t>
-      </w:r>
-      <w:r>
-        <w:rPr>
-          <w:rFonts w:ascii="Garamond" w:hAnsi="Garamond"/>
-        </w:rPr>
-        <w:t xml:space="preserve">The project will be created off of a real desire from a client. </w:t>
-      </w:r>
-    </w:p>
-    <w:p>
-      <w:pPr>
-        <w:pStyle w:val="NoSpacing"/>
-        <w:rPr>
-          <w:rFonts w:ascii="Garamond" w:hAnsi="Garamond"/>
-        </w:rPr>
-      </w:pPr>
-    </w:p>
-    <w:p>
-      <w:pPr>
-        <w:pStyle w:val="NoSpacing"/>
-        <w:rPr>
-          <w:rFonts w:ascii="Garamond" w:hAnsi="Garamond"/>
-        </w:rPr>
-      </w:pPr>
-      <w:r>
-        <w:rPr>
-          <w:rFonts w:ascii="Garamond" w:hAnsi="Garamond"/>
-        </w:rPr>
-        <w:t xml:space="preserve">The client sponsoring the project must meet the following requirements: </w:t>
-      </w:r>
-    </w:p>
-    <w:p>
-      <w:pPr>
-        <w:pStyle w:val="NoSpacing"/>
-        <w:rPr>
-          <w:rFonts w:ascii="Garamond" w:hAnsi="Garamond"/>
-        </w:rPr>
-      </w:pPr>
-    </w:p>
-    <w:p>
-      <w:pPr>
-        <w:pStyle w:val="NoSpacing"/>
-        <w:rPr>
-          <w:rFonts w:ascii="Garamond" w:hAnsi="Garamond"/>
-        </w:rPr>
-      </w:pPr>
-      <w:r>
-        <w:rPr>
-          <w:rFonts w:ascii="Garamond" w:hAnsi="Garamond"/>
-        </w:rPr>
-        <w:t xml:space="preserve">- The client must be an adult over 21 years of age. </w:t>
-      </w:r>
-    </w:p>
-    <w:p>
-      <w:pPr>
-        <w:pStyle w:val="NoSpacing"/>
-        <w:rPr>
-          <w:rFonts w:ascii="Garamond" w:hAnsi="Garamond"/>
-        </w:rPr>
-      </w:pPr>
-    </w:p>
-    <w:p>
-      <w:pPr>
-        <w:pStyle w:val="NoSpacing"/>
-        <w:rPr>
-          <w:rFonts w:ascii="Garamond" w:hAnsi="Garamond"/>
-        </w:rPr>
-      </w:pPr>
-      <w:r>
-        <w:rPr>
-          <w:rFonts w:ascii="Garamond" w:hAnsi="Garamond"/>
-        </w:rPr>
-        <w:t xml:space="preserve">- The client must be </w:t>
-      </w:r>
-      <w:r>
-        <w:rPr>
-          <w:rFonts w:ascii="Garamond" w:hAnsi="Garamond"/>
-        </w:rPr>
-        <w:t xml:space="preserve">able to meet with the project group at least once a month. </w:t>
-      </w:r>
-    </w:p>
-    <w:p>
-      <w:pPr>
-        <w:pStyle w:val="NoSpacing"/>
-        <w:rPr>
-          <w:rFonts w:ascii="Garamond" w:hAnsi="Garamond"/>
-        </w:rPr>
-      </w:pPr>
-    </w:p>
-    <w:p>
-      <w:pPr>
-        <w:pStyle w:val="NoSpacing"/>
-        <w:rPr>
-          <w:rFonts w:ascii="Garamond" w:hAnsi="Garamond"/>
-        </w:rPr>
-      </w:pPr>
-      <w:r>
-        <w:rPr>
-          <w:rFonts w:ascii="Garamond" w:hAnsi="Garamond"/>
-        </w:rPr>
-        <w:t xml:space="preserve">- The client must be willing to give an evaluation of the project result. </w:t>
-      </w:r>
-    </w:p>
-    <w:p>
-      <w:pPr>
-        <w:pStyle w:val="NoSpacing"/>
-        <w:rPr>
-          <w:rFonts w:ascii="Garamond" w:hAnsi="Garamond"/>
-        </w:rPr>
-      </w:pPr>
-    </w:p>
-    <w:p>
-      <w:pPr>
-        <w:pStyle w:val="NoSpacing"/>
-        <w:rPr>
-          <w:rFonts w:ascii="Garamond" w:hAnsi="Garamond"/>
-        </w:rPr>
-      </w:pPr>
-    </w:p>
-    <w:p>
-      <w:pPr>
-        <w:pStyle w:val="NoSpacing"/>
-        <w:rPr>
-          <w:rFonts w:ascii="Garamond" w:hAnsi="Garamond"/>
-        </w:rPr>
-      </w:pPr>
-      <w:r>
-        <w:rPr>
-          <w:rFonts w:ascii="Garamond" w:hAnsi="Garamond"/>
-        </w:rPr>
-        <w:t xml:space="preserve">The bottom half of this sheet should be filled out and returned to the class no later than Monday, September 21: </w:t>
-      </w:r>
     </w:p>
     <w:p>
       <w:pPr>
@@ -356,6 +420,56 @@
         </w:rPr>
         <w:t>Name of the Sponsor: _____________________________________________________</w:t>
       </w:r>
+      <w:r>
+        <w:rPr>
+          <w:rFonts w:ascii="Garamond" w:hAnsi="Garamond"/>
+        </w:rPr>
+        <w:t>_</w:t>
+      </w:r>
+    </w:p>
+    <w:p>
+      <w:pPr>
+        <w:pStyle w:val="NoSpacing"/>
+        <w:rPr>
+          <w:rFonts w:ascii="Garamond" w:hAnsi="Garamond"/>
+        </w:rPr>
+      </w:pPr>
+    </w:p>
+    <w:p>
+      <w:pPr>
+        <w:pStyle w:val="NoSpacing"/>
+        <w:rPr>
+          <w:rFonts w:ascii="Garamond" w:hAnsi="Garamond"/>
+        </w:rPr>
+      </w:pPr>
+      <w:r>
+        <w:rPr>
+          <w:rFonts w:ascii="Garamond" w:hAnsi="Garamond"/>
+        </w:rPr>
+        <w:t>Sponsor Email: ___________________________________________________________</w:t>
+      </w:r>
+    </w:p>
+    <w:p>
+      <w:pPr>
+        <w:pStyle w:val="NoSpacing"/>
+        <w:rPr>
+          <w:rFonts w:ascii="Garamond" w:hAnsi="Garamond"/>
+        </w:rPr>
+      </w:pPr>
+    </w:p>
+    <w:p>
+      <w:pPr>
+        <w:pStyle w:val="NoSpacing"/>
+        <w:rPr>
+          <w:rFonts w:ascii="Garamond" w:hAnsi="Garamond"/>
+        </w:rPr>
+      </w:pPr>
+      <w:r>
+        <w:rPr>
+          <w:rFonts w:ascii="Garamond" w:hAnsi="Garamond"/>
+        </w:rPr>
+        <w:t>Sponsor Phone Number: ____________________________________________________</w:t>
+      </w:r>
     </w:p>
     <w:p>
       <w:pPr>
@@ -508,21 +622,7 @@
         <w:rPr>
           <w:rFonts w:ascii="Garamond" w:hAnsi="Garamond"/>
         </w:rPr>
-        <w:t>Signature _______________________________________</w:t>
-      </w:r>
-      <w:proofErr w:type="gramStart"/>
-      <w:r>
-        <w:rPr>
-          <w:rFonts w:ascii="Garamond" w:hAnsi="Garamond"/>
-        </w:rPr>
-        <w:t>_      Date</w:t>
-      </w:r>
-      <w:proofErr w:type="gramEnd"/>
-      <w:r>
-        <w:rPr>
-          <w:rFonts w:ascii="Garamond" w:hAnsi="Garamond"/>
-        </w:rPr>
-        <w:t xml:space="preserve"> ________________</w:t>
+        <w:t>Signature ________________________________________      Date ________________</w:t>
       </w:r>
     </w:p>
     <w:sectPr>
@@ -548,7 +648,7 @@
     </w:rPrDefault>
     <w:pPrDefault/>
   </w:docDefaults>
-  <w:latentStyles w:defLockedState="0" w:defUIPriority="99" w:defSemiHidden="1" w:defUnhideWhenUsed="1" w:defQFormat="0" w:count="276">
+  <w:latentStyles w:defLockedState="0" w:defUIPriority="99" w:defSemiHidden="1" w:defUnhideWhenUsed="1" w:defQFormat="0" w:count="267">
     <w:lsdException w:name="Normal" w:semiHidden="0" w:uiPriority="0" w:unhideWhenUsed="0" w:qFormat="1"/>
     <w:lsdException w:name="heading 1" w:semiHidden="0" w:uiPriority="9" w:unhideWhenUsed="0" w:qFormat="1"/>
     <w:lsdException w:name="heading 2" w:uiPriority="9" w:qFormat="1"/>
@@ -755,7 +855,7 @@
 </file>
 
 <file path=word/stylesWithEffects.xml><?xml version="1.0" encoding="utf-8"?>
-<w:styles xmlns:wpc="http://schemas.microsoft.com/office/word/2010/wordprocessingCanvas" xmlns:mo="http://schemas.microsoft.com/office/mac/office/2008/main" xmlns:mc="http://schemas.openxmlformats.org/markup-compatibility/2006" xmlns:mv="urn:schemas-microsoft-com:mac:vml" xmlns:o="urn:schemas-microsoft-com:office:office" xmlns:r="http://schemas.openxmlformats.org/officeDocument/2006/relationships" xmlns:m="http://schemas.openxmlformats.org/officeDocument/2006/math" xmlns:v="urn:schemas-microsoft-com:vml" xmlns:wp14="http://schemas.microsoft.com/office/word/2010/wordprocessingDrawing" xmlns:wp="http://schemas.openxmlformats.org/drawingml/2006/wordprocessingDrawing" xmlns:w10="urn:schemas-microsoft-com:office:word" xmlns:w="http://schemas.openxmlformats.org/wordprocessingml/2006/main" xmlns:w14="http://schemas.microsoft.com/office/word/2010/wordml" xmlns:wpg="http://schemas.microsoft.com/office/word/2010/wordprocessingGroup" xmlns:wpi="http://schemas.microsoft.com/office/word/2010/wordprocessingInk" xmlns:wne="http://schemas.microsoft.com/office/word/2006/wordml" xmlns:wps="http://schemas.microsoft.com/office/word/2010/wordprocessingShape" mc:Ignorable="w14 wp14">
+<w:styles xmlns:wpc="http://schemas.microsoft.com/office/word/2010/wordprocessingCanvas" xmlns:mc="http://schemas.openxmlformats.org/markup-compatibility/2006" xmlns:o="urn:schemas-microsoft-com:office:office" xmlns:r="http://schemas.openxmlformats.org/officeDocument/2006/relationships" xmlns:m="http://schemas.openxmlformats.org/officeDocument/2006/math" xmlns:v="urn:schemas-microsoft-com:vml" xmlns:wp14="http://schemas.microsoft.com/office/word/2010/wordprocessingDrawing" xmlns:wp="http://schemas.openxmlformats.org/drawingml/2006/wordprocessingDrawing" xmlns:w10="urn:schemas-microsoft-com:office:word" xmlns:w="http://schemas.openxmlformats.org/wordprocessingml/2006/main" xmlns:w14="http://schemas.microsoft.com/office/word/2010/wordml" xmlns:wpg="http://schemas.microsoft.com/office/word/2010/wordprocessingGroup" xmlns:wpi="http://schemas.microsoft.com/office/word/2010/wordprocessingInk" xmlns:wne="http://schemas.microsoft.com/office/word/2006/wordml" xmlns:wps="http://schemas.microsoft.com/office/word/2010/wordprocessingShape" mc:Ignorable="w14 wp14">
   <w:docDefaults>
     <w:rPrDefault>
       <w:rPr>
@@ -767,7 +867,7 @@
     </w:rPrDefault>
     <w:pPrDefault/>
   </w:docDefaults>
-  <w:latentStyles w:defLockedState="0" w:defUIPriority="99" w:defSemiHidden="1" w:defUnhideWhenUsed="1" w:defQFormat="0" w:count="276">
+  <w:latentStyles w:defLockedState="0" w:defUIPriority="99" w:defSemiHidden="1" w:defUnhideWhenUsed="1" w:defQFormat="0" w:count="267">
     <w:lsdException w:name="Normal" w:semiHidden="0" w:uiPriority="0" w:unhideWhenUsed="0" w:qFormat="1"/>
     <w:lsdException w:name="heading 1" w:semiHidden="0" w:uiPriority="9" w:unhideWhenUsed="0" w:qFormat="1"/>
     <w:lsdException w:name="heading 2" w:uiPriority="9" w:qFormat="1"/>

</xml_diff>